<commit_message>
updates in static design
</commit_message>
<xml_diff>
--- a/CarStaticDesign/Car_Static_Design_APIs.docx
+++ b/CarStaticDesign/Car_Static_Design_APIs.docx
@@ -1065,7 +1065,7 @@
           <w:shd w:val="clear" w:fill="1E1E1E"/>
           <w:lang w:val="en-US" w:eastAsia="zh-CN" w:bidi="ar"/>
         </w:rPr>
-        <w:t>uint8_t</w:t>
+        <w:t>ENU_pin</w:t>
       </w:r>
       <w:r>
         <w:rPr>
@@ -1712,21 +1712,21 @@
           <w:shd w:val="clear" w:fill="1E1E1E"/>
           <w:lang w:val="en-US" w:eastAsia="zh-CN" w:bidi="ar"/>
         </w:rPr>
-        <w:t>port</w:t>
-      </w:r>
-      <w:r>
-        <w:rPr>
-          <w:rFonts w:hint="default" w:ascii="Times New Roman" w:hAnsi="Times New Roman" w:eastAsia="Consolas" w:cs="Times New Roman"/>
-          <w:b w:val="0"/>
-          <w:bCs w:val="0"/>
-          <w:color w:val="D4D4D4"/>
-          <w:kern w:val="0"/>
-          <w:sz w:val="24"/>
-          <w:szCs w:val="24"/>
-          <w:shd w:val="clear" w:fill="1E1E1E"/>
-          <w:lang w:val="en-US" w:eastAsia="zh-CN" w:bidi="ar"/>
-        </w:rPr>
-        <w:t>,  </w:t>
+        <w:t>pwm_no</w:t>
+      </w:r>
+      <w:r>
+        <w:rPr>
+          <w:rFonts w:hint="default" w:ascii="Times New Roman" w:hAnsi="Times New Roman" w:eastAsia="Consolas" w:cs="Times New Roman"/>
+          <w:b w:val="0"/>
+          <w:bCs w:val="0"/>
+          <w:color w:val="D4D4D4"/>
+          <w:kern w:val="0"/>
+          <w:sz w:val="24"/>
+          <w:szCs w:val="24"/>
+          <w:shd w:val="clear" w:fill="1E1E1E"/>
+          <w:lang w:val="en-US" w:eastAsia="zh-CN" w:bidi="ar"/>
+        </w:rPr>
+        <w:t xml:space="preserve">, </w:t>
       </w:r>
       <w:r>
         <w:rPr>
@@ -1740,7 +1740,7 @@
           <w:shd w:val="clear" w:fill="1E1E1E"/>
           <w:lang w:val="en-US" w:eastAsia="zh-CN" w:bidi="ar"/>
         </w:rPr>
-        <w:t>ENU_pins</w:t>
+        <w:t>ENU_frequency_t</w:t>
       </w:r>
       <w:r>
         <w:rPr>
@@ -1768,7 +1768,7 @@
           <w:shd w:val="clear" w:fill="1E1E1E"/>
           <w:lang w:val="en-US" w:eastAsia="zh-CN" w:bidi="ar"/>
         </w:rPr>
-        <w:t>pin</w:t>
+        <w:t>frequency</w:t>
       </w:r>
       <w:r>
         <w:rPr>
@@ -1819,62 +1819,6 @@
           <w:shd w:val="clear" w:fill="1E1E1E"/>
           <w:lang w:val="en-US" w:eastAsia="zh-CN" w:bidi="ar"/>
         </w:rPr>
-        <w:t>ENU_frequency_t</w:t>
-      </w:r>
-      <w:r>
-        <w:rPr>
-          <w:rFonts w:hint="default" w:ascii="Times New Roman" w:hAnsi="Times New Roman" w:eastAsia="Consolas" w:cs="Times New Roman"/>
-          <w:b w:val="0"/>
-          <w:bCs w:val="0"/>
-          <w:color w:val="D4D4D4"/>
-          <w:kern w:val="0"/>
-          <w:sz w:val="24"/>
-          <w:szCs w:val="24"/>
-          <w:shd w:val="clear" w:fill="1E1E1E"/>
-          <w:lang w:val="en-US" w:eastAsia="zh-CN" w:bidi="ar"/>
-        </w:rPr>
-        <w:t> </w:t>
-      </w:r>
-      <w:r>
-        <w:rPr>
-          <w:rFonts w:hint="default" w:ascii="Times New Roman" w:hAnsi="Times New Roman" w:eastAsia="Consolas" w:cs="Times New Roman"/>
-          <w:b w:val="0"/>
-          <w:bCs w:val="0"/>
-          <w:color w:val="9CDCFE"/>
-          <w:kern w:val="0"/>
-          <w:sz w:val="24"/>
-          <w:szCs w:val="24"/>
-          <w:shd w:val="clear" w:fill="1E1E1E"/>
-          <w:lang w:val="en-US" w:eastAsia="zh-CN" w:bidi="ar"/>
-        </w:rPr>
-        <w:t>frequency</w:t>
-      </w:r>
-      <w:r>
-        <w:rPr>
-          <w:rFonts w:hint="default" w:ascii="Times New Roman" w:hAnsi="Times New Roman" w:eastAsia="Consolas" w:cs="Times New Roman"/>
-          <w:b w:val="0"/>
-          <w:bCs w:val="0"/>
-          <w:color w:val="D4D4D4"/>
-          <w:kern w:val="0"/>
-          <w:sz w:val="24"/>
-          <w:szCs w:val="24"/>
-          <w:shd w:val="clear" w:fill="1E1E1E"/>
-          <w:lang w:val="en-US" w:eastAsia="zh-CN" w:bidi="ar"/>
-        </w:rPr>
-        <w:t>, </w:t>
-      </w:r>
-      <w:r>
-        <w:rPr>
-          <w:rFonts w:hint="default" w:ascii="Times New Roman" w:hAnsi="Times New Roman" w:eastAsia="Consolas" w:cs="Times New Roman"/>
-          <w:b w:val="0"/>
-          <w:bCs w:val="0"/>
-          <w:color w:val="4EC9B0"/>
-          <w:kern w:val="0"/>
-          <w:sz w:val="24"/>
-          <w:szCs w:val="24"/>
-          <w:shd w:val="clear" w:fill="1E1E1E"/>
-          <w:lang w:val="en-US" w:eastAsia="zh-CN" w:bidi="ar"/>
-        </w:rPr>
         <w:t>ENU_duty_t</w:t>
       </w:r>
       <w:r>
@@ -2002,7 +1946,7 @@
           <w:shd w:val="clear" w:fill="1E1E1E"/>
           <w:lang w:val="en-US" w:eastAsia="zh-CN" w:bidi="ar"/>
         </w:rPr>
-        <w:t>((</w:t>
+        <w:t>(</w:t>
       </w:r>
       <w:r>
         <w:rPr>
@@ -2044,63 +1988,7 @@
           <w:shd w:val="clear" w:fill="1E1E1E"/>
           <w:lang w:val="en-US" w:eastAsia="zh-CN" w:bidi="ar"/>
         </w:rPr>
-        <w:t>port</w:t>
-      </w:r>
-      <w:r>
-        <w:rPr>
-          <w:rFonts w:hint="default" w:ascii="Times New Roman" w:hAnsi="Times New Roman" w:eastAsia="Consolas" w:cs="Times New Roman"/>
-          <w:b w:val="0"/>
-          <w:bCs w:val="0"/>
-          <w:color w:val="D4D4D4"/>
-          <w:kern w:val="0"/>
-          <w:sz w:val="24"/>
-          <w:szCs w:val="24"/>
-          <w:shd w:val="clear" w:fill="1E1E1E"/>
-          <w:lang w:val="en-US" w:eastAsia="zh-CN" w:bidi="ar"/>
-        </w:rPr>
-        <w:t>,  </w:t>
-      </w:r>
-      <w:r>
-        <w:rPr>
-          <w:rFonts w:hint="default" w:ascii="Times New Roman" w:hAnsi="Times New Roman" w:eastAsia="Consolas" w:cs="Times New Roman"/>
-          <w:b w:val="0"/>
-          <w:bCs w:val="0"/>
-          <w:color w:val="4EC9B0"/>
-          <w:kern w:val="0"/>
-          <w:sz w:val="24"/>
-          <w:szCs w:val="24"/>
-          <w:shd w:val="clear" w:fill="1E1E1E"/>
-          <w:lang w:val="en-US" w:eastAsia="zh-CN" w:bidi="ar"/>
-        </w:rPr>
-        <w:t>ENU_pins</w:t>
-      </w:r>
-      <w:r>
-        <w:rPr>
-          <w:rFonts w:hint="default" w:ascii="Times New Roman" w:hAnsi="Times New Roman" w:eastAsia="Consolas" w:cs="Times New Roman"/>
-          <w:b w:val="0"/>
-          <w:bCs w:val="0"/>
-          <w:color w:val="D4D4D4"/>
-          <w:kern w:val="0"/>
-          <w:sz w:val="24"/>
-          <w:szCs w:val="24"/>
-          <w:shd w:val="clear" w:fill="1E1E1E"/>
-          <w:lang w:val="en-US" w:eastAsia="zh-CN" w:bidi="ar"/>
-        </w:rPr>
-        <w:t> </w:t>
-      </w:r>
-      <w:r>
-        <w:rPr>
-          <w:rFonts w:hint="default" w:ascii="Times New Roman" w:hAnsi="Times New Roman" w:eastAsia="Consolas" w:cs="Times New Roman"/>
-          <w:b w:val="0"/>
-          <w:bCs w:val="0"/>
-          <w:color w:val="9CDCFE"/>
-          <w:kern w:val="0"/>
-          <w:sz w:val="24"/>
-          <w:szCs w:val="24"/>
-          <w:shd w:val="clear" w:fill="1E1E1E"/>
-          <w:lang w:val="en-US" w:eastAsia="zh-CN" w:bidi="ar"/>
-        </w:rPr>
-        <w:t>pin</w:t>
+        <w:t>pwm_no</w:t>
       </w:r>
       <w:r>
         <w:rPr>
@@ -2231,8 +2119,11 @@
           <w:b w:val="0"/>
           <w:bCs w:val="0"/>
           <w:color w:val="D4D4D4"/>
-          <w:sz w:val="24"/>
-          <w:szCs w:val="24"/>
+          <w:kern w:val="0"/>
+          <w:sz w:val="24"/>
+          <w:szCs w:val="24"/>
+          <w:shd w:val="clear" w:fill="1E1E1E"/>
+          <w:lang w:val="en-US" w:eastAsia="zh-CN" w:bidi="ar"/>
         </w:rPr>
       </w:pPr>
       <w:r>
@@ -2289,7 +2180,7 @@
           <w:shd w:val="clear" w:fill="1E1E1E"/>
           <w:lang w:val="en-US" w:eastAsia="zh-CN" w:bidi="ar"/>
         </w:rPr>
-        <w:t>port_no</w:t>
+        <w:t>pwm_no</w:t>
       </w:r>
       <w:r>
         <w:rPr>
@@ -2321,8 +2212,11 @@
           <w:b w:val="0"/>
           <w:bCs w:val="0"/>
           <w:color w:val="D4D4D4"/>
-          <w:sz w:val="24"/>
-          <w:szCs w:val="24"/>
+          <w:kern w:val="0"/>
+          <w:sz w:val="24"/>
+          <w:szCs w:val="24"/>
+          <w:shd w:val="clear" w:fill="1E1E1E"/>
+          <w:lang w:val="en-US" w:eastAsia="zh-CN" w:bidi="ar"/>
         </w:rPr>
       </w:pPr>
       <w:r>
@@ -2351,7 +2245,7 @@
           <w:shd w:val="clear" w:fill="1E1E1E"/>
           <w:lang w:val="en-US" w:eastAsia="zh-CN" w:bidi="ar"/>
         </w:rPr>
-        <w:t>uint8_t</w:t>
+        <w:t>ENU_frequency_t</w:t>
       </w:r>
       <w:r>
         <w:rPr>
@@ -2379,7 +2273,7 @@
           <w:shd w:val="clear" w:fill="1E1E1E"/>
           <w:lang w:val="en-US" w:eastAsia="zh-CN" w:bidi="ar"/>
         </w:rPr>
-        <w:t>pin_no</w:t>
+        <w:t>frequency</w:t>
       </w:r>
       <w:r>
         <w:rPr>
@@ -2441,97 +2335,7 @@
           <w:shd w:val="clear" w:fill="1E1E1E"/>
           <w:lang w:val="en-US" w:eastAsia="zh-CN" w:bidi="ar"/>
         </w:rPr>
-        <w:t>uint8_t</w:t>
-      </w:r>
-      <w:r>
-        <w:rPr>
-          <w:rFonts w:hint="default" w:ascii="Times New Roman" w:hAnsi="Times New Roman" w:eastAsia="Consolas" w:cs="Times New Roman"/>
-          <w:b w:val="0"/>
-          <w:bCs w:val="0"/>
-          <w:color w:val="D4D4D4"/>
-          <w:kern w:val="0"/>
-          <w:sz w:val="24"/>
-          <w:szCs w:val="24"/>
-          <w:shd w:val="clear" w:fill="1E1E1E"/>
-          <w:lang w:val="en-US" w:eastAsia="zh-CN" w:bidi="ar"/>
-        </w:rPr>
-        <w:t> </w:t>
-      </w:r>
-      <w:r>
-        <w:rPr>
-          <w:rFonts w:hint="default" w:ascii="Times New Roman" w:hAnsi="Times New Roman" w:eastAsia="Consolas" w:cs="Times New Roman"/>
-          <w:b w:val="0"/>
-          <w:bCs w:val="0"/>
-          <w:color w:val="9CDCFE"/>
-          <w:kern w:val="0"/>
-          <w:sz w:val="24"/>
-          <w:szCs w:val="24"/>
-          <w:shd w:val="clear" w:fill="1E1E1E"/>
-          <w:lang w:val="en-US" w:eastAsia="zh-CN" w:bidi="ar"/>
-        </w:rPr>
-        <w:t>clock_source</w:t>
-      </w:r>
-      <w:r>
-        <w:rPr>
-          <w:rFonts w:hint="default" w:ascii="Times New Roman" w:hAnsi="Times New Roman" w:eastAsia="Consolas" w:cs="Times New Roman"/>
-          <w:b w:val="0"/>
-          <w:bCs w:val="0"/>
-          <w:color w:val="D4D4D4"/>
-          <w:kern w:val="0"/>
-          <w:sz w:val="24"/>
-          <w:szCs w:val="24"/>
-          <w:shd w:val="clear" w:fill="1E1E1E"/>
-          <w:lang w:val="en-US" w:eastAsia="zh-CN" w:bidi="ar"/>
-        </w:rPr>
-        <w:t>;</w:t>
-      </w:r>
-    </w:p>
-    <w:p>
-      <w:pPr>
-        <w:keepNext w:val="0"/>
-        <w:keepLines w:val="0"/>
-        <w:widowControl/>
-        <w:suppressLineNumbers w:val="0"/>
-        <w:shd w:val="clear"/>
-        <w:spacing w:line="285" w:lineRule="atLeast"/>
-        <w:ind w:left="720" w:leftChars="0" w:firstLine="720" w:firstLineChars="0"/>
-        <w:jc w:val="left"/>
-        <w:rPr>
-          <w:rFonts w:hint="default" w:ascii="Times New Roman" w:hAnsi="Times New Roman" w:eastAsia="Consolas" w:cs="Times New Roman"/>
-          <w:b w:val="0"/>
-          <w:bCs w:val="0"/>
-          <w:color w:val="D4D4D4"/>
-          <w:sz w:val="24"/>
-          <w:szCs w:val="24"/>
-        </w:rPr>
-      </w:pPr>
-      <w:r>
-        <w:rPr>
-          <w:rFonts w:hint="default" w:ascii="Times New Roman" w:hAnsi="Times New Roman" w:eastAsia="Consolas" w:cs="Times New Roman"/>
-          <w:b w:val="0"/>
-          <w:bCs w:val="0"/>
-          <w:color w:val="D4D4D4"/>
-          <w:kern w:val="0"/>
-          <w:sz w:val="24"/>
-          <w:szCs w:val="24"/>
-          <w:shd w:val="clear" w:fill="1E1E1E"/>
-          <w:lang w:val="en-US" w:eastAsia="zh-CN" w:bidi="ar"/>
-        </w:rPr>
-        <w:t>    </w:t>
-      </w:r>
-      <w:r>
-        <w:rPr>
-          <w:rFonts w:hint="default" w:ascii="Times New Roman" w:hAnsi="Times New Roman" w:eastAsia="Consolas" w:cs="Times New Roman"/>
-          <w:b w:val="0"/>
-          <w:bCs w:val="0"/>
-          <w:color w:val="4EC9B0"/>
-          <w:kern w:val="0"/>
-          <w:sz w:val="24"/>
-          <w:szCs w:val="24"/>
-          <w:shd w:val="clear" w:fill="1E1E1E"/>
-          <w:lang w:val="en-US" w:eastAsia="zh-CN" w:bidi="ar"/>
-        </w:rPr>
-        <w:t>uint8_t</w:t>
+        <w:t>ENU_duty_t</w:t>
       </w:r>
       <w:r>
         <w:rPr>
@@ -2856,7 +2660,49 @@
           <w:shd w:val="clear" w:fill="1E1E1E"/>
           <w:lang w:val="en-US" w:eastAsia="zh-CN" w:bidi="ar"/>
         </w:rPr>
-        <w:t>uint64_t</w:t>
+        <w:t>uint8_t</w:t>
+      </w:r>
+      <w:r>
+        <w:rPr>
+          <w:rFonts w:hint="default" w:ascii="Times New Roman" w:hAnsi="Times New Roman" w:eastAsia="Consolas" w:cs="Times New Roman"/>
+          <w:b w:val="0"/>
+          <w:bCs w:val="0"/>
+          <w:color w:val="D4D4D4"/>
+          <w:kern w:val="0"/>
+          <w:sz w:val="24"/>
+          <w:szCs w:val="24"/>
+          <w:shd w:val="clear" w:fill="1E1E1E"/>
+          <w:lang w:val="en-US" w:eastAsia="zh-CN" w:bidi="ar"/>
+        </w:rPr>
+        <w:t> </w:t>
+      </w:r>
+      <w:r>
+        <w:rPr>
+          <w:rFonts w:hint="default" w:ascii="Times New Roman" w:hAnsi="Times New Roman" w:eastAsia="Consolas" w:cs="Times New Roman"/>
+          <w:b w:val="0"/>
+          <w:bCs w:val="0"/>
+          <w:color w:val="9CDCFE"/>
+          <w:kern w:val="0"/>
+          <w:sz w:val="24"/>
+          <w:szCs w:val="24"/>
+          <w:shd w:val="clear" w:fill="1E1E1E"/>
+          <w:lang w:val="en-US" w:eastAsia="zh-CN" w:bidi="ar"/>
+        </w:rPr>
+        <w:t xml:space="preserve">timer_no, </w:t>
+      </w:r>
+      <w:r>
+        <w:rPr>
+          <w:rFonts w:hint="default" w:ascii="Times New Roman" w:hAnsi="Times New Roman" w:eastAsia="Consolas" w:cs="Times New Roman"/>
+          <w:b w:val="0"/>
+          <w:bCs w:val="0"/>
+          <w:color w:val="4EC9B0"/>
+          <w:kern w:val="0"/>
+          <w:sz w:val="24"/>
+          <w:szCs w:val="24"/>
+          <w:shd w:val="clear" w:fill="1E1E1E"/>
+          <w:lang w:val="en-US" w:eastAsia="zh-CN" w:bidi="ar"/>
+        </w:rPr>
+        <w:t>uint16_t</w:t>
       </w:r>
       <w:r>
         <w:rPr>
@@ -2988,6 +2834,48 @@
           <w:shd w:val="clear" w:fill="1E1E1E"/>
           <w:lang w:val="en-US" w:eastAsia="zh-CN" w:bidi="ar"/>
         </w:rPr>
+        <w:t> </w:t>
+      </w:r>
+      <w:r>
+        <w:rPr>
+          <w:rFonts w:hint="default" w:ascii="Times New Roman" w:hAnsi="Times New Roman" w:eastAsia="Consolas" w:cs="Times New Roman"/>
+          <w:b w:val="0"/>
+          <w:bCs w:val="0"/>
+          <w:color w:val="9CDCFE"/>
+          <w:kern w:val="0"/>
+          <w:sz w:val="24"/>
+          <w:szCs w:val="24"/>
+          <w:shd w:val="clear" w:fill="1E1E1E"/>
+          <w:lang w:val="en-US" w:eastAsia="zh-CN" w:bidi="ar"/>
+        </w:rPr>
+        <w:t xml:space="preserve">timer_no, </w:t>
+      </w:r>
+      <w:r>
+        <w:rPr>
+          <w:rFonts w:hint="default" w:ascii="Times New Roman" w:hAnsi="Times New Roman" w:eastAsia="Consolas" w:cs="Times New Roman"/>
+          <w:b w:val="0"/>
+          <w:bCs w:val="0"/>
+          <w:color w:val="4EC9B0"/>
+          <w:kern w:val="0"/>
+          <w:sz w:val="24"/>
+          <w:szCs w:val="24"/>
+          <w:shd w:val="clear" w:fill="1E1E1E"/>
+          <w:lang w:val="en-US" w:eastAsia="zh-CN" w:bidi="ar"/>
+        </w:rPr>
+        <w:t>uint8_t</w:t>
+      </w:r>
+      <w:r>
+        <w:rPr>
+          <w:rFonts w:hint="default" w:ascii="Times New Roman" w:hAnsi="Times New Roman" w:eastAsia="Consolas" w:cs="Times New Roman"/>
+          <w:b w:val="0"/>
+          <w:bCs w:val="0"/>
+          <w:color w:val="D4D4D4"/>
+          <w:kern w:val="0"/>
+          <w:sz w:val="24"/>
+          <w:szCs w:val="24"/>
+          <w:shd w:val="clear" w:fill="1E1E1E"/>
+          <w:lang w:val="en-US" w:eastAsia="zh-CN" w:bidi="ar"/>
+        </w:rPr>
         <w:t xml:space="preserve"> * </w:t>
       </w:r>
       <w:r>
@@ -3120,6 +3008,48 @@
           <w:shd w:val="clear" w:fill="1E1E1E"/>
           <w:lang w:val="en-US" w:eastAsia="zh-CN" w:bidi="ar"/>
         </w:rPr>
+        <w:t xml:space="preserve">timer_no, </w:t>
+      </w:r>
+      <w:r>
+        <w:rPr>
+          <w:rFonts w:hint="default" w:ascii="Times New Roman" w:hAnsi="Times New Roman" w:eastAsia="Consolas" w:cs="Times New Roman"/>
+          <w:b w:val="0"/>
+          <w:bCs w:val="0"/>
+          <w:color w:val="4EC9B0"/>
+          <w:kern w:val="0"/>
+          <w:sz w:val="24"/>
+          <w:szCs w:val="24"/>
+          <w:shd w:val="clear" w:fill="1E1E1E"/>
+          <w:lang w:val="en-US" w:eastAsia="zh-CN" w:bidi="ar"/>
+        </w:rPr>
+        <w:t>uint8_t</w:t>
+      </w:r>
+      <w:r>
+        <w:rPr>
+          <w:rFonts w:hint="default" w:ascii="Times New Roman" w:hAnsi="Times New Roman" w:eastAsia="Consolas" w:cs="Times New Roman"/>
+          <w:b w:val="0"/>
+          <w:bCs w:val="0"/>
+          <w:color w:val="D4D4D4"/>
+          <w:kern w:val="0"/>
+          <w:sz w:val="24"/>
+          <w:szCs w:val="24"/>
+          <w:shd w:val="clear" w:fill="1E1E1E"/>
+          <w:lang w:val="en-US" w:eastAsia="zh-CN" w:bidi="ar"/>
+        </w:rPr>
+        <w:t> </w:t>
+      </w:r>
+      <w:r>
+        <w:rPr>
+          <w:rFonts w:hint="default" w:ascii="Times New Roman" w:hAnsi="Times New Roman" w:eastAsia="Consolas" w:cs="Times New Roman"/>
+          <w:b w:val="0"/>
+          <w:bCs w:val="0"/>
+          <w:color w:val="9CDCFE"/>
+          <w:kern w:val="0"/>
+          <w:sz w:val="24"/>
+          <w:szCs w:val="24"/>
+          <w:shd w:val="clear" w:fill="1E1E1E"/>
+          <w:lang w:val="en-US" w:eastAsia="zh-CN" w:bidi="ar"/>
+        </w:rPr>
         <w:t>value</w:t>
       </w:r>
       <w:r>
@@ -3227,6 +3157,48 @@
           <w:shd w:val="clear" w:fill="1E1E1E"/>
           <w:lang w:val="en-US" w:eastAsia="zh-CN" w:bidi="ar"/>
         </w:rPr>
+        <w:t> </w:t>
+      </w:r>
+      <w:r>
+        <w:rPr>
+          <w:rFonts w:hint="default" w:ascii="Times New Roman" w:hAnsi="Times New Roman" w:eastAsia="Consolas" w:cs="Times New Roman"/>
+          <w:b w:val="0"/>
+          <w:bCs w:val="0"/>
+          <w:color w:val="9CDCFE"/>
+          <w:kern w:val="0"/>
+          <w:sz w:val="24"/>
+          <w:szCs w:val="24"/>
+          <w:shd w:val="clear" w:fill="1E1E1E"/>
+          <w:lang w:val="en-US" w:eastAsia="zh-CN" w:bidi="ar"/>
+        </w:rPr>
+        <w:t xml:space="preserve">timer_no, </w:t>
+      </w:r>
+      <w:r>
+        <w:rPr>
+          <w:rFonts w:hint="default" w:ascii="Times New Roman" w:hAnsi="Times New Roman" w:eastAsia="Consolas" w:cs="Times New Roman"/>
+          <w:b w:val="0"/>
+          <w:bCs w:val="0"/>
+          <w:color w:val="4EC9B0"/>
+          <w:kern w:val="0"/>
+          <w:sz w:val="24"/>
+          <w:szCs w:val="24"/>
+          <w:shd w:val="clear" w:fill="1E1E1E"/>
+          <w:lang w:val="en-US" w:eastAsia="zh-CN" w:bidi="ar"/>
+        </w:rPr>
+        <w:t>uint8_t</w:t>
+      </w:r>
+      <w:r>
+        <w:rPr>
+          <w:rFonts w:hint="default" w:ascii="Times New Roman" w:hAnsi="Times New Roman" w:eastAsia="Consolas" w:cs="Times New Roman"/>
+          <w:b w:val="0"/>
+          <w:bCs w:val="0"/>
+          <w:color w:val="D4D4D4"/>
+          <w:kern w:val="0"/>
+          <w:sz w:val="24"/>
+          <w:szCs w:val="24"/>
+          <w:shd w:val="clear" w:fill="1E1E1E"/>
+          <w:lang w:val="en-US" w:eastAsia="zh-CN" w:bidi="ar"/>
+        </w:rPr>
         <w:t xml:space="preserve"> * </w:t>
       </w:r>
       <w:r>
@@ -3372,8 +3344,11 @@
           <w:b w:val="0"/>
           <w:bCs w:val="0"/>
           <w:color w:val="D4D4D4"/>
-          <w:sz w:val="24"/>
-          <w:szCs w:val="24"/>
+          <w:kern w:val="0"/>
+          <w:sz w:val="24"/>
+          <w:szCs w:val="24"/>
+          <w:shd w:val="clear" w:fill="1E1E1E"/>
+          <w:lang w:val="en-US" w:eastAsia="zh-CN" w:bidi="ar"/>
         </w:rPr>
       </w:pPr>
       <w:r>
@@ -3462,8 +3437,11 @@
           <w:b w:val="0"/>
           <w:bCs w:val="0"/>
           <w:color w:val="D4D4D4"/>
-          <w:sz w:val="24"/>
-          <w:szCs w:val="24"/>
+          <w:kern w:val="0"/>
+          <w:sz w:val="24"/>
+          <w:szCs w:val="24"/>
+          <w:shd w:val="clear" w:fill="1E1E1E"/>
+          <w:lang w:val="en-US" w:eastAsia="zh-CN" w:bidi="ar"/>
         </w:rPr>
       </w:pPr>
       <w:r>
@@ -3520,7 +3498,7 @@
           <w:shd w:val="clear" w:fill="1E1E1E"/>
           <w:lang w:val="en-US" w:eastAsia="zh-CN" w:bidi="ar"/>
         </w:rPr>
-        <w:t>clk_frequency</w:t>
+        <w:t>clock_source</w:t>
       </w:r>
       <w:r>
         <w:rPr>
@@ -3552,8 +3530,11 @@
           <w:b w:val="0"/>
           <w:bCs w:val="0"/>
           <w:color w:val="D4D4D4"/>
-          <w:sz w:val="24"/>
-          <w:szCs w:val="24"/>
+          <w:kern w:val="0"/>
+          <w:sz w:val="24"/>
+          <w:szCs w:val="24"/>
+          <w:shd w:val="clear" w:fill="1E1E1E"/>
+          <w:lang w:val="en-US" w:eastAsia="zh-CN" w:bidi="ar"/>
         </w:rPr>
       </w:pPr>
       <w:r>
@@ -3611,6 +3592,99 @@
           <w:lang w:val="en-US" w:eastAsia="zh-CN" w:bidi="ar"/>
         </w:rPr>
         <w:t>mode</w:t>
+      </w:r>
+      <w:r>
+        <w:rPr>
+          <w:rFonts w:hint="default" w:ascii="Times New Roman" w:hAnsi="Times New Roman" w:eastAsia="Consolas" w:cs="Times New Roman"/>
+          <w:b w:val="0"/>
+          <w:bCs w:val="0"/>
+          <w:color w:val="D4D4D4"/>
+          <w:kern w:val="0"/>
+          <w:sz w:val="24"/>
+          <w:szCs w:val="24"/>
+          <w:shd w:val="clear" w:fill="1E1E1E"/>
+          <w:lang w:val="en-US" w:eastAsia="zh-CN" w:bidi="ar"/>
+        </w:rPr>
+        <w:t>;</w:t>
+      </w:r>
+    </w:p>
+    <w:p>
+      <w:pPr>
+        <w:keepNext w:val="0"/>
+        <w:keepLines w:val="0"/>
+        <w:widowControl/>
+        <w:suppressLineNumbers w:val="0"/>
+        <w:shd w:val="clear"/>
+        <w:spacing w:line="285" w:lineRule="atLeast"/>
+        <w:ind w:left="720" w:leftChars="0" w:firstLine="720" w:firstLineChars="0"/>
+        <w:jc w:val="left"/>
+        <w:rPr>
+          <w:rFonts w:hint="default" w:ascii="Times New Roman" w:hAnsi="Times New Roman" w:eastAsia="Consolas" w:cs="Times New Roman"/>
+          <w:b w:val="0"/>
+          <w:bCs w:val="0"/>
+          <w:color w:val="D4D4D4"/>
+          <w:kern w:val="0"/>
+          <w:sz w:val="24"/>
+          <w:szCs w:val="24"/>
+          <w:shd w:val="clear" w:fill="1E1E1E"/>
+          <w:lang w:val="en-US" w:eastAsia="zh-CN" w:bidi="ar"/>
+        </w:rPr>
+      </w:pPr>
+      <w:r>
+        <w:rPr>
+          <w:rFonts w:hint="default" w:ascii="Times New Roman" w:hAnsi="Times New Roman" w:eastAsia="Consolas" w:cs="Times New Roman"/>
+          <w:b w:val="0"/>
+          <w:bCs w:val="0"/>
+          <w:color w:val="D4D4D4"/>
+          <w:kern w:val="0"/>
+          <w:sz w:val="24"/>
+          <w:szCs w:val="24"/>
+          <w:shd w:val="clear" w:fill="1E1E1E"/>
+          <w:lang w:val="en-US" w:eastAsia="zh-CN" w:bidi="ar"/>
+        </w:rPr>
+        <w:t>    </w:t>
+      </w:r>
+      <w:r>
+        <w:rPr>
+          <w:rFonts w:hint="default" w:ascii="Times New Roman" w:hAnsi="Times New Roman" w:eastAsia="Consolas" w:cs="Times New Roman"/>
+          <w:b w:val="0"/>
+          <w:bCs w:val="0"/>
+          <w:color w:val="4EC9B0"/>
+          <w:kern w:val="0"/>
+          <w:sz w:val="24"/>
+          <w:szCs w:val="24"/>
+          <w:shd w:val="clear" w:fill="1E1E1E"/>
+          <w:lang w:val="en-US" w:eastAsia="zh-CN" w:bidi="ar"/>
+        </w:rPr>
+        <w:t>uint8_t</w:t>
+      </w:r>
+      <w:r>
+        <w:rPr>
+          <w:rFonts w:hint="default" w:ascii="Times New Roman" w:hAnsi="Times New Roman" w:eastAsia="Consolas" w:cs="Times New Roman"/>
+          <w:b w:val="0"/>
+          <w:bCs w:val="0"/>
+          <w:color w:val="D4D4D4"/>
+          <w:kern w:val="0"/>
+          <w:sz w:val="24"/>
+          <w:szCs w:val="24"/>
+          <w:shd w:val="clear" w:fill="1E1E1E"/>
+          <w:lang w:val="en-US" w:eastAsia="zh-CN" w:bidi="ar"/>
+        </w:rPr>
+        <w:t> </w:t>
+      </w:r>
+      <w:r>
+        <w:rPr>
+          <w:rFonts w:hint="default" w:ascii="Times New Roman" w:hAnsi="Times New Roman" w:eastAsia="Consolas" w:cs="Times New Roman"/>
+          <w:b w:val="0"/>
+          <w:bCs w:val="0"/>
+          <w:color w:val="9CDCFE"/>
+          <w:kern w:val="0"/>
+          <w:sz w:val="24"/>
+          <w:szCs w:val="24"/>
+          <w:shd w:val="clear" w:fill="1E1E1E"/>
+          <w:lang w:val="en-US" w:eastAsia="zh-CN" w:bidi="ar"/>
+        </w:rPr>
+        <w:t>interrupt_mode</w:t>
       </w:r>
       <w:r>
         <w:rPr>
@@ -3895,6 +3969,8 @@
         </w:rPr>
         <w:t>(</w:t>
       </w:r>
+      <w:bookmarkStart w:id="0" w:name="_GoBack"/>
+      <w:bookmarkEnd w:id="0"/>
       <w:r>
         <w:rPr>
           <w:rFonts w:hint="default" w:ascii="Times New Roman" w:hAnsi="Times New Roman" w:eastAsia="Consolas" w:cs="Times New Roman"/>
@@ -4669,8 +4745,6 @@
         </w:rPr>
         <w:t xml:space="preserve">ERROR_state_t </w:t>
       </w:r>
-      <w:bookmarkStart w:id="0" w:name="_GoBack"/>
-      <w:bookmarkEnd w:id="0"/>
       <w:r>
         <w:rPr>
           <w:rFonts w:hint="default" w:ascii="Times New Roman" w:hAnsi="Times New Roman" w:eastAsia="Consolas" w:cs="Times New Roman"/>
@@ -4731,7 +4805,6 @@
     <w:sectPr>
       <w:pgSz w:w="11906" w:h="16838"/>
       <w:pgMar w:top="1440" w:right="1440" w:bottom="1440" w:left="1440" w:header="720" w:footer="720" w:gutter="0"/>
-      <w:paperSrc/>
       <w:cols w:space="0" w:num="1"/>
       <w:rtlGutter w:val="0"/>
       <w:docGrid w:linePitch="360" w:charSpace="0"/>

</xml_diff>